<commit_message>
added a software design document, research document, made progress on the backend, made changes to the yaml file and to the .gitignore file, also to some C4 diagrams
</commit_message>
<xml_diff>
--- a/ProjectPlanTriviaWebapp.docx
+++ b/ProjectPlanTriviaWebapp.docx
@@ -26,15 +26,43 @@
           <w:szCs w:val="24"/>
           <w:lang w:val="en-GB"/>
         </w:rPr>
-        <w:t>Ante Cetinic</w:t>
-      </w:r>
-      <w:r>
-        <w:rPr>
-          <w:sz w:val="24"/>
-          <w:szCs w:val="24"/>
-          <w:lang w:val="en-GB"/>
-        </w:rPr>
-        <w:t xml:space="preserve"> Franulovic (4087933)</w:t>
+        <w:t xml:space="preserve">Ante </w:t>
+      </w:r>
+      <w:proofErr w:type="spellStart"/>
+      <w:r>
+        <w:rPr>
+          <w:sz w:val="24"/>
+          <w:szCs w:val="24"/>
+          <w:lang w:val="en-GB"/>
+        </w:rPr>
+        <w:t>Cetinic</w:t>
+      </w:r>
+      <w:proofErr w:type="spellEnd"/>
+      <w:r>
+        <w:rPr>
+          <w:sz w:val="24"/>
+          <w:szCs w:val="24"/>
+          <w:lang w:val="en-GB"/>
+        </w:rPr>
+        <w:t xml:space="preserve"> </w:t>
+      </w:r>
+      <w:proofErr w:type="spellStart"/>
+      <w:r>
+        <w:rPr>
+          <w:sz w:val="24"/>
+          <w:szCs w:val="24"/>
+          <w:lang w:val="en-GB"/>
+        </w:rPr>
+        <w:t>Franulovic</w:t>
+      </w:r>
+      <w:proofErr w:type="spellEnd"/>
+      <w:r>
+        <w:rPr>
+          <w:sz w:val="24"/>
+          <w:szCs w:val="24"/>
+          <w:lang w:val="en-GB"/>
+        </w:rPr>
+        <w:t xml:space="preserve"> (4087933)</w:t>
       </w:r>
     </w:p>
     <w:p>
@@ -1590,6 +1618,49 @@
           </w:p>
         </w:tc>
       </w:tr>
+      <w:tr>
+        <w:tc>
+          <w:tcPr>
+            <w:tcW w:w="2223" w:type="dxa"/>
+          </w:tcPr>
+          <w:p>
+            <w:r>
+              <w:lastRenderedPageBreak/>
+              <w:t>Ante</w:t>
+            </w:r>
+          </w:p>
+        </w:tc>
+        <w:tc>
+          <w:tcPr>
+            <w:tcW w:w="1000" w:type="dxa"/>
+          </w:tcPr>
+          <w:p>
+            <w:r>
+              <w:t>1.2</w:t>
+            </w:r>
+          </w:p>
+        </w:tc>
+        <w:tc>
+          <w:tcPr>
+            <w:tcW w:w="4994" w:type="dxa"/>
+          </w:tcPr>
+          <w:p>
+            <w:r>
+              <w:t>Refined the scope, phases of the project and improved the risk table</w:t>
+            </w:r>
+          </w:p>
+        </w:tc>
+        <w:tc>
+          <w:tcPr>
+            <w:tcW w:w="799" w:type="dxa"/>
+          </w:tcPr>
+          <w:p>
+            <w:r>
+              <w:t>22.09.2022</w:t>
+            </w:r>
+          </w:p>
+        </w:tc>
+      </w:tr>
     </w:tbl>
     <w:p>
       <w:pPr>
@@ -1745,7 +1816,25 @@
           <w:szCs w:val="24"/>
           <w:lang w:val="en-GB"/>
         </w:rPr>
-        <w:t xml:space="preserve">This webapp will be developed as a part of semester 3 software engineering course based programme. </w:t>
+        <w:t xml:space="preserve">This webapp will be developed as a part of semester 3 software engineering </w:t>
+      </w:r>
+      <w:proofErr w:type="gramStart"/>
+      <w:r>
+        <w:rPr>
+          <w:sz w:val="24"/>
+          <w:szCs w:val="24"/>
+          <w:lang w:val="en-GB"/>
+        </w:rPr>
+        <w:t>course based</w:t>
+      </w:r>
+      <w:proofErr w:type="gramEnd"/>
+      <w:r>
+        <w:rPr>
+          <w:sz w:val="24"/>
+          <w:szCs w:val="24"/>
+          <w:lang w:val="en-GB"/>
+        </w:rPr>
+        <w:t xml:space="preserve"> programme. </w:t>
       </w:r>
     </w:p>
     <w:p>
@@ -1868,7 +1957,15 @@
                 <w:szCs w:val="24"/>
                 <w:lang w:val="en-GB"/>
               </w:rPr>
-              <w:t>1 Creating the application</w:t>
+              <w:t xml:space="preserve">1 Creating the </w:t>
+            </w:r>
+            <w:r>
+              <w:rPr>
+                <w:sz w:val="24"/>
+                <w:szCs w:val="24"/>
+                <w:lang w:val="en-GB"/>
+              </w:rPr>
+              <w:t>backend</w:t>
             </w:r>
           </w:p>
         </w:tc>
@@ -1930,6 +2027,204 @@
                 <w:lang w:val="en-GB"/>
               </w:rPr>
             </w:pPr>
+            <w:r>
+              <w:rPr>
+                <w:sz w:val="24"/>
+                <w:szCs w:val="24"/>
+                <w:lang w:val="en-GB"/>
+              </w:rPr>
+              <w:t>Adapting the webapp for mobile phones</w:t>
+            </w:r>
+          </w:p>
+        </w:tc>
+      </w:tr>
+      <w:tr>
+        <w:tc>
+          <w:tcPr>
+            <w:tcW w:w="4508" w:type="dxa"/>
+          </w:tcPr>
+          <w:p>
+            <w:pPr>
+              <w:rPr>
+                <w:sz w:val="24"/>
+                <w:szCs w:val="24"/>
+                <w:lang w:val="en-GB"/>
+              </w:rPr>
+            </w:pPr>
+            <w:r>
+              <w:rPr>
+                <w:sz w:val="24"/>
+                <w:szCs w:val="24"/>
+                <w:lang w:val="en-GB"/>
+              </w:rPr>
+              <w:t>3 Creating the frontend</w:t>
+            </w:r>
+          </w:p>
+        </w:tc>
+        <w:tc>
+          <w:tcPr>
+            <w:tcW w:w="4508" w:type="dxa"/>
+          </w:tcPr>
+          <w:p>
+            <w:pPr>
+              <w:rPr>
+                <w:sz w:val="24"/>
+                <w:szCs w:val="24"/>
+                <w:lang w:val="en-GB"/>
+              </w:rPr>
+            </w:pPr>
+          </w:p>
+        </w:tc>
+      </w:tr>
+      <w:tr>
+        <w:tc>
+          <w:tcPr>
+            <w:tcW w:w="4508" w:type="dxa"/>
+          </w:tcPr>
+          <w:p>
+            <w:pPr>
+              <w:rPr>
+                <w:sz w:val="24"/>
+                <w:szCs w:val="24"/>
+                <w:lang w:val="en-GB"/>
+              </w:rPr>
+            </w:pPr>
+            <w:r>
+              <w:rPr>
+                <w:sz w:val="24"/>
+                <w:szCs w:val="24"/>
+                <w:lang w:val="en-GB"/>
+              </w:rPr>
+              <w:t>4 Enabling users to play a quiz game</w:t>
+            </w:r>
+          </w:p>
+        </w:tc>
+        <w:tc>
+          <w:tcPr>
+            <w:tcW w:w="4508" w:type="dxa"/>
+          </w:tcPr>
+          <w:p>
+            <w:pPr>
+              <w:rPr>
+                <w:sz w:val="24"/>
+                <w:szCs w:val="24"/>
+                <w:lang w:val="en-GB"/>
+              </w:rPr>
+            </w:pPr>
+          </w:p>
+        </w:tc>
+      </w:tr>
+      <w:tr>
+        <w:tc>
+          <w:tcPr>
+            <w:tcW w:w="4508" w:type="dxa"/>
+          </w:tcPr>
+          <w:p>
+            <w:pPr>
+              <w:rPr>
+                <w:sz w:val="24"/>
+                <w:szCs w:val="24"/>
+                <w:lang w:val="en-GB"/>
+              </w:rPr>
+            </w:pPr>
+            <w:r>
+              <w:rPr>
+                <w:sz w:val="24"/>
+                <w:szCs w:val="24"/>
+                <w:lang w:val="en-GB"/>
+              </w:rPr>
+              <w:t>5 Enabling users to communicate</w:t>
+            </w:r>
+          </w:p>
+        </w:tc>
+        <w:tc>
+          <w:tcPr>
+            <w:tcW w:w="4508" w:type="dxa"/>
+          </w:tcPr>
+          <w:p>
+            <w:pPr>
+              <w:rPr>
+                <w:sz w:val="24"/>
+                <w:szCs w:val="24"/>
+                <w:lang w:val="en-GB"/>
+              </w:rPr>
+            </w:pPr>
+          </w:p>
+        </w:tc>
+      </w:tr>
+      <w:tr>
+        <w:tc>
+          <w:tcPr>
+            <w:tcW w:w="4508" w:type="dxa"/>
+          </w:tcPr>
+          <w:p>
+            <w:pPr>
+              <w:rPr>
+                <w:sz w:val="24"/>
+                <w:szCs w:val="24"/>
+                <w:lang w:val="en-GB"/>
+              </w:rPr>
+            </w:pPr>
+            <w:r>
+              <w:rPr>
+                <w:sz w:val="24"/>
+                <w:szCs w:val="24"/>
+                <w:lang w:val="en-GB"/>
+              </w:rPr>
+              <w:t>6 Having the aggregate user score stored</w:t>
+            </w:r>
+          </w:p>
+        </w:tc>
+        <w:tc>
+          <w:tcPr>
+            <w:tcW w:w="4508" w:type="dxa"/>
+          </w:tcPr>
+          <w:p>
+            <w:pPr>
+              <w:rPr>
+                <w:sz w:val="24"/>
+                <w:szCs w:val="24"/>
+                <w:lang w:val="en-GB"/>
+              </w:rPr>
+            </w:pPr>
+          </w:p>
+        </w:tc>
+      </w:tr>
+      <w:tr>
+        <w:tc>
+          <w:tcPr>
+            <w:tcW w:w="4508" w:type="dxa"/>
+          </w:tcPr>
+          <w:p>
+            <w:pPr>
+              <w:rPr>
+                <w:sz w:val="24"/>
+                <w:szCs w:val="24"/>
+                <w:lang w:val="en-GB"/>
+              </w:rPr>
+            </w:pPr>
+            <w:r>
+              <w:rPr>
+                <w:sz w:val="24"/>
+                <w:szCs w:val="24"/>
+                <w:lang w:val="en-GB"/>
+              </w:rPr>
+              <w:t xml:space="preserve">7 Having an admin user that can CRUD any quiz </w:t>
+            </w:r>
+          </w:p>
+        </w:tc>
+        <w:tc>
+          <w:tcPr>
+            <w:tcW w:w="4508" w:type="dxa"/>
+          </w:tcPr>
+          <w:p>
+            <w:pPr>
+              <w:rPr>
+                <w:sz w:val="24"/>
+                <w:szCs w:val="24"/>
+                <w:lang w:val="en-GB"/>
+              </w:rPr>
+            </w:pPr>
           </w:p>
         </w:tc>
       </w:tr>
@@ -1967,15 +2262,33 @@
           <w:szCs w:val="24"/>
           <w:lang w:val="en-GB"/>
         </w:rPr>
-        <w:t>The project will be conducted over the course of the semester, using the agile scrum methodology. It will be split in 6 sprints of around 3 weeks each. I will be using Jira to plan and organize my sprints</w:t>
-      </w:r>
-      <w:r>
-        <w:rPr>
-          <w:sz w:val="24"/>
-          <w:szCs w:val="24"/>
-          <w:lang w:val="en-GB"/>
-        </w:rPr>
-        <w:t xml:space="preserve"> , each task will be graded with points depending on how many hours I assume it will take.</w:t>
+        <w:t xml:space="preserve">The project will be conducted over the course of the semester, using the agile scrum methodology. It will be split in 6 sprints of around 3 weeks each. I will be using Jira to plan and organize my </w:t>
+      </w:r>
+      <w:proofErr w:type="gramStart"/>
+      <w:r>
+        <w:rPr>
+          <w:sz w:val="24"/>
+          <w:szCs w:val="24"/>
+          <w:lang w:val="en-GB"/>
+        </w:rPr>
+        <w:t>sprints</w:t>
+      </w:r>
+      <w:r>
+        <w:rPr>
+          <w:sz w:val="24"/>
+          <w:szCs w:val="24"/>
+          <w:lang w:val="en-GB"/>
+        </w:rPr>
+        <w:t xml:space="preserve"> ,</w:t>
+      </w:r>
+      <w:proofErr w:type="gramEnd"/>
+      <w:r>
+        <w:rPr>
+          <w:sz w:val="24"/>
+          <w:szCs w:val="24"/>
+          <w:lang w:val="en-GB"/>
+        </w:rPr>
+        <w:t xml:space="preserve"> each task will be graded with points depending on how many hours I assume it will take.</w:t>
       </w:r>
       <w:r>
         <w:rPr>
@@ -1999,15 +2312,51 @@
           <w:szCs w:val="24"/>
           <w:lang w:val="en-GB"/>
         </w:rPr>
-        <w:t>he testing will be partially automated and I will also manually test the application according to the test plan document. Version control will be done using git</w:t>
-      </w:r>
-      <w:r>
-        <w:rPr>
-          <w:sz w:val="24"/>
-          <w:szCs w:val="24"/>
-          <w:lang w:val="en-GB"/>
-        </w:rPr>
-        <w:t xml:space="preserve">lab </w:t>
+        <w:t xml:space="preserve">he testing will be partially </w:t>
+      </w:r>
+      <w:proofErr w:type="gramStart"/>
+      <w:r>
+        <w:rPr>
+          <w:sz w:val="24"/>
+          <w:szCs w:val="24"/>
+          <w:lang w:val="en-GB"/>
+        </w:rPr>
+        <w:t>automated</w:t>
+      </w:r>
+      <w:proofErr w:type="gramEnd"/>
+      <w:r>
+        <w:rPr>
+          <w:sz w:val="24"/>
+          <w:szCs w:val="24"/>
+          <w:lang w:val="en-GB"/>
+        </w:rPr>
+        <w:t xml:space="preserve"> and I will also manually test the application according to the test plan document. Version control will be done using </w:t>
+      </w:r>
+      <w:proofErr w:type="spellStart"/>
+      <w:r>
+        <w:rPr>
+          <w:sz w:val="24"/>
+          <w:szCs w:val="24"/>
+          <w:lang w:val="en-GB"/>
+        </w:rPr>
+        <w:t>git</w:t>
+      </w:r>
+      <w:r>
+        <w:rPr>
+          <w:sz w:val="24"/>
+          <w:szCs w:val="24"/>
+          <w:lang w:val="en-GB"/>
+        </w:rPr>
+        <w:t>lab</w:t>
+      </w:r>
+      <w:proofErr w:type="spellEnd"/>
+      <w:r>
+        <w:rPr>
+          <w:sz w:val="24"/>
+          <w:szCs w:val="24"/>
+          <w:lang w:val="en-GB"/>
+        </w:rPr>
+        <w:t xml:space="preserve"> </w:t>
       </w:r>
       <w:r>
         <w:rPr>
@@ -2090,7 +2439,25 @@
           <w:szCs w:val="24"/>
           <w:lang w:val="en-GB"/>
         </w:rPr>
-        <w:t>This question will be answered firstly by doing a literature study and seeing what is recommended for smaller projects, Furthermore I will do available product analysis to see what other developers are using for similar projects. Finally I will do community research to gather more opinions on the topic.</w:t>
+        <w:t xml:space="preserve">This question will be answered firstly by doing a literature study and seeing what is recommended for smaller projects, Furthermore I will do available product analysis to see what other developers are using for similar projects. </w:t>
+      </w:r>
+      <w:proofErr w:type="gramStart"/>
+      <w:r>
+        <w:rPr>
+          <w:sz w:val="24"/>
+          <w:szCs w:val="24"/>
+          <w:lang w:val="en-GB"/>
+        </w:rPr>
+        <w:t>Finally</w:t>
+      </w:r>
+      <w:proofErr w:type="gramEnd"/>
+      <w:r>
+        <w:rPr>
+          <w:sz w:val="24"/>
+          <w:szCs w:val="24"/>
+          <w:lang w:val="en-GB"/>
+        </w:rPr>
+        <w:t xml:space="preserve"> I will do community research to gather more opinions on the topic.</w:t>
       </w:r>
       <w:r>
         <w:rPr>
@@ -2138,7 +2505,43 @@
           <w:szCs w:val="24"/>
           <w:lang w:val="en-GB"/>
         </w:rPr>
-        <w:t>For this question I will focus mainly on available product analysis in order to see what other web apps are offering. After that I will explore user requirements by browsing related forums and perhaps asking friends for an opinion in order to improve and implement wanted features that other quiz webapps do not have.</w:t>
+        <w:t xml:space="preserve">For this question I will focus mainly on available product analysis </w:t>
+      </w:r>
+      <w:proofErr w:type="gramStart"/>
+      <w:r>
+        <w:rPr>
+          <w:sz w:val="24"/>
+          <w:szCs w:val="24"/>
+          <w:lang w:val="en-GB"/>
+        </w:rPr>
+        <w:t>in order to</w:t>
+      </w:r>
+      <w:proofErr w:type="gramEnd"/>
+      <w:r>
+        <w:rPr>
+          <w:sz w:val="24"/>
+          <w:szCs w:val="24"/>
+          <w:lang w:val="en-GB"/>
+        </w:rPr>
+        <w:t xml:space="preserve"> see what other web apps are offering. After that I will explore user requirements by browsing related forums and perhaps asking friends for an opinion </w:t>
+      </w:r>
+      <w:proofErr w:type="gramStart"/>
+      <w:r>
+        <w:rPr>
+          <w:sz w:val="24"/>
+          <w:szCs w:val="24"/>
+          <w:lang w:val="en-GB"/>
+        </w:rPr>
+        <w:t>in order to</w:t>
+      </w:r>
+      <w:proofErr w:type="gramEnd"/>
+      <w:r>
+        <w:rPr>
+          <w:sz w:val="24"/>
+          <w:szCs w:val="24"/>
+          <w:lang w:val="en-GB"/>
+        </w:rPr>
+        <w:t xml:space="preserve"> improve and implement wanted features that other quiz webapps do not have.</w:t>
       </w:r>
     </w:p>
     <w:p>
@@ -2160,7 +2563,25 @@
           <w:szCs w:val="24"/>
           <w:lang w:val="en-GB"/>
         </w:rPr>
-        <w:t>Should I use MySql or a MongoDB for my database?</w:t>
+        <w:t xml:space="preserve">Should I use </w:t>
+      </w:r>
+      <w:proofErr w:type="spellStart"/>
+      <w:r>
+        <w:rPr>
+          <w:sz w:val="24"/>
+          <w:szCs w:val="24"/>
+          <w:lang w:val="en-GB"/>
+        </w:rPr>
+        <w:t>MySql</w:t>
+      </w:r>
+      <w:proofErr w:type="spellEnd"/>
+      <w:r>
+        <w:rPr>
+          <w:sz w:val="24"/>
+          <w:szCs w:val="24"/>
+          <w:lang w:val="en-GB"/>
+        </w:rPr>
+        <w:t xml:space="preserve"> or a MongoDB for my database?</w:t>
       </w:r>
     </w:p>
     <w:p>
@@ -2178,7 +2599,25 @@
           <w:szCs w:val="24"/>
           <w:lang w:val="en-GB"/>
         </w:rPr>
-        <w:t xml:space="preserve">I will answer this question mainly by literature study. Reading the documentation and what each type of database is intended for in order to understand what would better suit my needs. </w:t>
+        <w:t xml:space="preserve">I will answer this question mainly by literature study. Reading the documentation and what each type of database is intended for </w:t>
+      </w:r>
+      <w:proofErr w:type="gramStart"/>
+      <w:r>
+        <w:rPr>
+          <w:sz w:val="24"/>
+          <w:szCs w:val="24"/>
+          <w:lang w:val="en-GB"/>
+        </w:rPr>
+        <w:t>in order to</w:t>
+      </w:r>
+      <w:proofErr w:type="gramEnd"/>
+      <w:r>
+        <w:rPr>
+          <w:sz w:val="24"/>
+          <w:szCs w:val="24"/>
+          <w:lang w:val="en-GB"/>
+        </w:rPr>
+        <w:t xml:space="preserve"> understand what would better suit my needs. </w:t>
       </w:r>
     </w:p>
     <w:p>
@@ -2187,6 +2626,7 @@
       </w:pPr>
       <w:bookmarkStart w:id="7" w:name="_Toc113613895"/>
       <w:r>
+        <w:lastRenderedPageBreak/>
         <w:t>End products</w:t>
       </w:r>
       <w:bookmarkEnd w:id="7"/>
@@ -2267,226 +2707,436 @@
       </w:pPr>
       <w:bookmarkStart w:id="8" w:name="_Toc113613896"/>
       <w:r>
+        <w:t>Project Organization</w:t>
+      </w:r>
+      <w:bookmarkEnd w:id="8"/>
+    </w:p>
+    <w:p>
+      <w:pPr>
+        <w:pStyle w:val="Heading2"/>
+      </w:pPr>
+      <w:r>
+        <w:t>General</w:t>
+      </w:r>
+    </w:p>
+    <w:p>
+      <w:pPr>
+        <w:rPr>
+          <w:sz w:val="24"/>
+          <w:szCs w:val="24"/>
+          <w:lang w:val="en-GB"/>
+        </w:rPr>
+      </w:pPr>
+      <w:r>
+        <w:rPr>
+          <w:sz w:val="24"/>
+          <w:szCs w:val="24"/>
+          <w:lang w:val="en-GB"/>
+        </w:rPr>
+        <w:t xml:space="preserve">As this is an individual project, the organization will be rather simple. The project is organized in 6 sprints of around 3 weeks each. At the end of every sprint there are certain deliverables that </w:t>
+      </w:r>
+      <w:proofErr w:type="gramStart"/>
+      <w:r>
+        <w:rPr>
+          <w:sz w:val="24"/>
+          <w:szCs w:val="24"/>
+          <w:lang w:val="en-GB"/>
+        </w:rPr>
+        <w:t>have to</w:t>
+      </w:r>
+      <w:proofErr w:type="gramEnd"/>
+      <w:r>
+        <w:rPr>
+          <w:sz w:val="24"/>
+          <w:szCs w:val="24"/>
+          <w:lang w:val="en-GB"/>
+        </w:rPr>
+        <w:t xml:space="preserve"> be finished and certain criteria to be met. I will also be consulting with at least 1 teach per week to show my progress and discuss the further direction of the project. </w:t>
+      </w:r>
+    </w:p>
+    <w:p>
+      <w:pPr>
+        <w:pStyle w:val="Heading1"/>
+      </w:pPr>
+      <w:bookmarkStart w:id="9" w:name="_Toc113613897"/>
+      <w:r>
+        <w:t>Phases of the project</w:t>
+      </w:r>
+      <w:bookmarkEnd w:id="9"/>
+    </w:p>
+    <w:p>
+      <w:pPr>
+        <w:rPr>
+          <w:sz w:val="24"/>
+          <w:szCs w:val="24"/>
+          <w:lang w:val="en-GB"/>
+        </w:rPr>
+      </w:pPr>
+      <w:r>
+        <w:rPr>
+          <w:sz w:val="24"/>
+          <w:szCs w:val="24"/>
+          <w:lang w:val="en-GB"/>
+        </w:rPr>
+        <w:t>The project will be divided into 3 phases of 2 sprints each. The first phase is setup where I will create the basic documentation, setup the Jira board, create a GitLab repository with the CI/CD pipeline and create a first working prototype.</w:t>
+      </w:r>
+    </w:p>
+    <w:p>
+      <w:pPr>
+        <w:rPr>
+          <w:sz w:val="24"/>
+          <w:szCs w:val="24"/>
+          <w:lang w:val="en-GB"/>
+        </w:rPr>
+      </w:pPr>
+      <w:r>
+        <w:rPr>
+          <w:sz w:val="24"/>
+          <w:szCs w:val="24"/>
+          <w:lang w:val="en-GB"/>
+        </w:rPr>
+        <w:t xml:space="preserve">In the second phase I will mainly be developing the webapp (frontend, </w:t>
+      </w:r>
+      <w:proofErr w:type="gramStart"/>
+      <w:r>
+        <w:rPr>
+          <w:sz w:val="24"/>
+          <w:szCs w:val="24"/>
+          <w:lang w:val="en-GB"/>
+        </w:rPr>
+        <w:t>backend</w:t>
+      </w:r>
+      <w:proofErr w:type="gramEnd"/>
+      <w:r>
+        <w:rPr>
+          <w:sz w:val="24"/>
+          <w:szCs w:val="24"/>
+          <w:lang w:val="en-GB"/>
+        </w:rPr>
+        <w:t xml:space="preserve"> and the database), while also testing quality and getting some feedback about the UI.</w:t>
+      </w:r>
+    </w:p>
+    <w:p>
+      <w:pPr>
+        <w:rPr>
+          <w:sz w:val="24"/>
+          <w:szCs w:val="24"/>
+          <w:lang w:val="en-GB"/>
+        </w:rPr>
+      </w:pPr>
+      <w:r>
+        <w:rPr>
+          <w:sz w:val="24"/>
+          <w:szCs w:val="24"/>
+          <w:lang w:val="en-GB"/>
+        </w:rPr>
+        <w:t xml:space="preserve">In the third and final phase I will be finishing the documentation and the development. There will be a security report, </w:t>
+      </w:r>
+      <w:proofErr w:type="gramStart"/>
+      <w:r>
+        <w:rPr>
+          <w:sz w:val="24"/>
+          <w:szCs w:val="24"/>
+          <w:lang w:val="en-GB"/>
+        </w:rPr>
+        <w:t>a</w:t>
+      </w:r>
+      <w:proofErr w:type="gramEnd"/>
+      <w:r>
+        <w:rPr>
+          <w:sz w:val="24"/>
+          <w:szCs w:val="24"/>
+          <w:lang w:val="en-GB"/>
+        </w:rPr>
+        <w:t xml:space="preserve"> implemented chat functionality. </w:t>
+      </w:r>
+      <w:proofErr w:type="gramStart"/>
+      <w:r>
+        <w:rPr>
+          <w:sz w:val="24"/>
+          <w:szCs w:val="24"/>
+          <w:lang w:val="en-GB"/>
+        </w:rPr>
+        <w:t>Furthermore</w:t>
+      </w:r>
+      <w:proofErr w:type="gramEnd"/>
+      <w:r>
+        <w:rPr>
+          <w:sz w:val="24"/>
+          <w:szCs w:val="24"/>
+          <w:lang w:val="en-GB"/>
+        </w:rPr>
+        <w:t xml:space="preserve"> I will deliver all of the documentation and a finished webapp.</w:t>
+      </w:r>
+    </w:p>
+    <w:p>
+      <w:pPr>
+        <w:pStyle w:val="Heading1"/>
+      </w:pPr>
+      <w:r>
         <w:lastRenderedPageBreak/>
-        <w:t>Project Organization</w:t>
-      </w:r>
-      <w:bookmarkEnd w:id="8"/>
+        <w:t>Functional requirements</w:t>
+      </w:r>
+    </w:p>
+    <w:p>
+      <w:pPr>
+        <w:pStyle w:val="ListParagraph"/>
+        <w:numPr>
+          <w:ilvl w:val="0"/>
+          <w:numId w:val="3"/>
+        </w:numPr>
+      </w:pPr>
+      <w:r>
+        <w:rPr>
+          <w:sz w:val="24"/>
+          <w:szCs w:val="24"/>
+        </w:rPr>
+        <w:t>A user is able to make an account and login</w:t>
+      </w:r>
+    </w:p>
+    <w:p>
+      <w:pPr>
+        <w:pStyle w:val="ListParagraph"/>
+        <w:numPr>
+          <w:ilvl w:val="0"/>
+          <w:numId w:val="3"/>
+        </w:numPr>
+      </w:pPr>
+      <w:r>
+        <w:rPr>
+          <w:sz w:val="24"/>
+          <w:szCs w:val="24"/>
+        </w:rPr>
+        <w:t>A user is able to CRUD appropriate quizzes</w:t>
+      </w:r>
+    </w:p>
+    <w:p>
+      <w:pPr>
+        <w:pStyle w:val="ListParagraph"/>
+        <w:numPr>
+          <w:ilvl w:val="0"/>
+          <w:numId w:val="3"/>
+        </w:numPr>
+      </w:pPr>
+      <w:r>
+        <w:rPr>
+          <w:sz w:val="24"/>
+          <w:szCs w:val="24"/>
+        </w:rPr>
+        <w:t>A user is able to add friends</w:t>
+      </w:r>
+    </w:p>
+    <w:p>
+      <w:pPr>
+        <w:pStyle w:val="ListParagraph"/>
+        <w:numPr>
+          <w:ilvl w:val="0"/>
+          <w:numId w:val="3"/>
+        </w:numPr>
+      </w:pPr>
+      <w:r>
+        <w:rPr>
+          <w:sz w:val="24"/>
+          <w:szCs w:val="24"/>
+        </w:rPr>
+        <w:t>A user is able to message friends</w:t>
+      </w:r>
+    </w:p>
+    <w:p>
+      <w:pPr>
+        <w:pStyle w:val="ListParagraph"/>
+        <w:numPr>
+          <w:ilvl w:val="0"/>
+          <w:numId w:val="3"/>
+        </w:numPr>
+      </w:pPr>
+      <w:r>
+        <w:rPr>
+          <w:sz w:val="24"/>
+          <w:szCs w:val="24"/>
+        </w:rPr>
+        <w:t>A user can see his aggregate score</w:t>
+      </w:r>
+    </w:p>
+    <w:p>
+      <w:pPr>
+        <w:pStyle w:val="ListParagraph"/>
+        <w:numPr>
+          <w:ilvl w:val="0"/>
+          <w:numId w:val="3"/>
+        </w:numPr>
+      </w:pPr>
+      <w:r>
+        <w:rPr>
+          <w:sz w:val="24"/>
+          <w:szCs w:val="24"/>
+        </w:rPr>
+        <w:t>An admin can login</w:t>
+      </w:r>
+    </w:p>
+    <w:p>
+      <w:pPr>
+        <w:pStyle w:val="ListParagraph"/>
+        <w:numPr>
+          <w:ilvl w:val="0"/>
+          <w:numId w:val="3"/>
+        </w:numPr>
+      </w:pPr>
+      <w:r>
+        <w:rPr>
+          <w:sz w:val="24"/>
+          <w:szCs w:val="24"/>
+        </w:rPr>
+        <w:t>An admin can CRUD quizzes</w:t>
+      </w:r>
+    </w:p>
+    <w:p>
+      <w:pPr>
+        <w:pStyle w:val="ListParagraph"/>
+        <w:numPr>
+          <w:ilvl w:val="0"/>
+          <w:numId w:val="3"/>
+        </w:numPr>
+      </w:pPr>
+      <w:r>
+        <w:rPr>
+          <w:sz w:val="24"/>
+          <w:szCs w:val="24"/>
+        </w:rPr>
+        <w:t>A user can search quizzes with keywords</w:t>
+      </w:r>
+    </w:p>
+    <w:p>
+      <w:pPr>
+        <w:pStyle w:val="ListParagraph"/>
+        <w:numPr>
+          <w:ilvl w:val="0"/>
+          <w:numId w:val="3"/>
+        </w:numPr>
+      </w:pPr>
+      <w:r>
+        <w:rPr>
+          <w:sz w:val="24"/>
+          <w:szCs w:val="24"/>
+        </w:rPr>
+        <w:t>A user can play quizzes</w:t>
+      </w:r>
+    </w:p>
+    <w:p>
+      <w:pPr>
+        <w:pStyle w:val="Heading1"/>
+      </w:pPr>
+      <w:bookmarkStart w:id="10" w:name="_Toc113613898"/>
+      <w:r>
+        <w:t>Testing strategy and configuration management</w:t>
+      </w:r>
+      <w:bookmarkEnd w:id="10"/>
     </w:p>
     <w:p>
       <w:pPr>
         <w:pStyle w:val="Heading2"/>
       </w:pPr>
-      <w:r>
-        <w:t>General</w:t>
-      </w:r>
-    </w:p>
-    <w:p>
-      <w:pPr>
-        <w:rPr>
-          <w:sz w:val="24"/>
-          <w:szCs w:val="24"/>
-          <w:lang w:val="en-GB"/>
-        </w:rPr>
-      </w:pPr>
-      <w:r>
-        <w:rPr>
-          <w:sz w:val="24"/>
-          <w:szCs w:val="24"/>
-          <w:lang w:val="en-GB"/>
-        </w:rPr>
-        <w:t xml:space="preserve">As this is an individual project, the organization will be rather simple. The project is organized in 6 sprints of around 3 weeks each. At the end of every sprint there are certain deliverables that have to be finished and certain criteria to be met. I will also be consulting with at least 1 teach per week to show my progress and discuss the further direction of the project. </w:t>
+      <w:bookmarkStart w:id="11" w:name="_Toc113613899"/>
+      <w:r>
+        <w:t>Testing strategy</w:t>
+      </w:r>
+      <w:bookmarkEnd w:id="11"/>
+    </w:p>
+    <w:p>
+      <w:pPr>
+        <w:rPr>
+          <w:sz w:val="24"/>
+          <w:szCs w:val="24"/>
+          <w:lang w:val="en-GB"/>
+        </w:rPr>
+      </w:pPr>
+      <w:r>
+        <w:rPr>
+          <w:sz w:val="24"/>
+          <w:szCs w:val="24"/>
+          <w:lang w:val="en-GB"/>
+        </w:rPr>
+        <w:t xml:space="preserve">I will write unit tests for a part of the code and also include these in the CI/CD pipeline on </w:t>
+      </w:r>
+      <w:proofErr w:type="spellStart"/>
+      <w:proofErr w:type="gramStart"/>
+      <w:r>
+        <w:rPr>
+          <w:sz w:val="24"/>
+          <w:szCs w:val="24"/>
+          <w:lang w:val="en-GB"/>
+        </w:rPr>
+        <w:t>gitlab</w:t>
+      </w:r>
+      <w:proofErr w:type="spellEnd"/>
+      <w:proofErr w:type="gramEnd"/>
+      <w:r>
+        <w:rPr>
+          <w:sz w:val="24"/>
+          <w:szCs w:val="24"/>
+          <w:lang w:val="en-GB"/>
+        </w:rPr>
+        <w:t xml:space="preserve"> so they are automatically ran every time something is pushed to git. I will manually configure a </w:t>
+      </w:r>
+      <w:proofErr w:type="spellStart"/>
+      <w:r>
+        <w:rPr>
+          <w:sz w:val="24"/>
+          <w:szCs w:val="24"/>
+          <w:lang w:val="en-GB"/>
+        </w:rPr>
+        <w:t>gitlab</w:t>
+      </w:r>
+      <w:proofErr w:type="spellEnd"/>
+      <w:r>
+        <w:rPr>
+          <w:sz w:val="24"/>
+          <w:szCs w:val="24"/>
+          <w:lang w:val="en-GB"/>
+        </w:rPr>
+        <w:t xml:space="preserve"> runner on my laptop for this purpose. </w:t>
+      </w:r>
+      <w:proofErr w:type="gramStart"/>
+      <w:r>
+        <w:rPr>
+          <w:sz w:val="24"/>
+          <w:szCs w:val="24"/>
+          <w:lang w:val="en-GB"/>
+        </w:rPr>
+        <w:t>Furthermore</w:t>
+      </w:r>
+      <w:proofErr w:type="gramEnd"/>
+      <w:r>
+        <w:rPr>
+          <w:sz w:val="24"/>
+          <w:szCs w:val="24"/>
+          <w:lang w:val="en-GB"/>
+        </w:rPr>
+        <w:t xml:space="preserve"> every time a new feature is implemented I will make sure to manually test the webapp before pushing it to </w:t>
+      </w:r>
+      <w:proofErr w:type="spellStart"/>
+      <w:r>
+        <w:rPr>
+          <w:sz w:val="24"/>
+          <w:szCs w:val="24"/>
+          <w:lang w:val="en-GB"/>
+        </w:rPr>
+        <w:t>gitlab</w:t>
+      </w:r>
+      <w:proofErr w:type="spellEnd"/>
+      <w:r>
+        <w:rPr>
+          <w:sz w:val="24"/>
+          <w:szCs w:val="24"/>
+          <w:lang w:val="en-GB"/>
+        </w:rPr>
+        <w:t xml:space="preserve"> and merging to the main branch.</w:t>
       </w:r>
     </w:p>
     <w:p>
       <w:pPr>
         <w:pStyle w:val="Heading2"/>
       </w:pPr>
-      <w:r>
-        <w:t>Database schema</w:t>
-      </w:r>
-    </w:p>
-    <w:p>
-      <w:pPr>
-        <w:rPr>
-          <w:lang w:val="en-GB"/>
-        </w:rPr>
-      </w:pPr>
-      <w:r>
-        <w:rPr>
-          <w:lang w:val="en-GB"/>
-        </w:rPr>
-        <w:drawing>
-          <wp:inline distT="0" distB="0" distL="0" distR="0" wp14:anchorId="62D256E4" wp14:editId="7D9D0FF6">
-            <wp:extent cx="5731510" cy="2176780"/>
-            <wp:effectExtent l="0" t="0" r="2540" b="0"/>
-            <wp:docPr id="3" name="Picture 3" descr="Table&#10;&#10;Description automatically generated"/>
-            <wp:cNvGraphicFramePr>
-              <a:graphicFrameLocks xmlns:a="http://schemas.openxmlformats.org/drawingml/2006/main" noChangeAspect="1"/>
-            </wp:cNvGraphicFramePr>
-            <a:graphic xmlns:a="http://schemas.openxmlformats.org/drawingml/2006/main">
-              <a:graphicData uri="http://schemas.openxmlformats.org/drawingml/2006/picture">
-                <pic:pic xmlns:pic="http://schemas.openxmlformats.org/drawingml/2006/picture">
-                  <pic:nvPicPr>
-                    <pic:cNvPr id="3" name="Picture 3" descr="Table&#10;&#10;Description automatically generated"/>
-                    <pic:cNvPicPr/>
-                  </pic:nvPicPr>
-                  <pic:blipFill>
-                    <a:blip r:embed="rId9"/>
-                    <a:stretch>
-                      <a:fillRect/>
-                    </a:stretch>
-                  </pic:blipFill>
-                  <pic:spPr>
-                    <a:xfrm>
-                      <a:off x="0" y="0"/>
-                      <a:ext cx="5731510" cy="2176780"/>
-                    </a:xfrm>
-                    <a:prstGeom prst="rect">
-                      <a:avLst/>
-                    </a:prstGeom>
-                  </pic:spPr>
-                </pic:pic>
-              </a:graphicData>
-            </a:graphic>
-          </wp:inline>
-        </w:drawing>
-      </w:r>
-    </w:p>
-    <w:p>
-      <w:pPr>
-        <w:rPr>
-          <w:sz w:val="24"/>
-          <w:szCs w:val="24"/>
-          <w:lang w:val="en-GB"/>
-        </w:rPr>
-      </w:pPr>
-      <w:r>
-        <w:rPr>
-          <w:sz w:val="24"/>
-          <w:szCs w:val="24"/>
-          <w:lang w:val="en-GB"/>
-        </w:rPr>
-        <w:t>This is the basic schema of the database that I will start with. This is a starting point and is subject to change during the project.</w:t>
-      </w:r>
-    </w:p>
-    <w:p>
-      <w:pPr>
-        <w:pStyle w:val="Heading1"/>
-      </w:pPr>
-      <w:bookmarkStart w:id="9" w:name="_Toc113613897"/>
-      <w:r>
-        <w:t>Phases of the project</w:t>
-      </w:r>
-      <w:bookmarkEnd w:id="9"/>
-    </w:p>
-    <w:p>
-      <w:pPr>
-        <w:rPr>
-          <w:sz w:val="24"/>
-          <w:szCs w:val="24"/>
-          <w:lang w:val="en-GB"/>
-        </w:rPr>
-      </w:pPr>
-      <w:r>
-        <w:rPr>
-          <w:sz w:val="24"/>
-          <w:szCs w:val="24"/>
-          <w:lang w:val="en-GB"/>
-        </w:rPr>
-        <w:t>As mentioned before there will be 6 sprints of 3 weeks each. First sprint mainly consists of writing the documentation, initializing the git</w:t>
-      </w:r>
-      <w:r>
-        <w:rPr>
-          <w:sz w:val="24"/>
-          <w:szCs w:val="24"/>
-          <w:lang w:val="en-GB"/>
-        </w:rPr>
-        <w:t>lab</w:t>
-      </w:r>
-      <w:r>
-        <w:rPr>
-          <w:sz w:val="24"/>
-          <w:szCs w:val="24"/>
-          <w:lang w:val="en-GB"/>
-        </w:rPr>
-        <w:t xml:space="preserve"> repository and creating the basic structure of the project backend. In the second sprint the backend will continue to grow and the basics of the frontend will be setup along with a software design document and a first prototype iteration. In sprint 3 there will be 2</w:t>
-      </w:r>
-      <w:r>
-        <w:rPr>
-          <w:sz w:val="24"/>
-          <w:szCs w:val="24"/>
-          <w:vertAlign w:val="superscript"/>
-          <w:lang w:val="en-GB"/>
-        </w:rPr>
-        <w:t>nd</w:t>
-      </w:r>
-      <w:r>
-        <w:rPr>
-          <w:sz w:val="24"/>
-          <w:szCs w:val="24"/>
-          <w:lang w:val="en-GB"/>
-        </w:rPr>
-        <w:t xml:space="preserve"> prototype iteration, a quality assurance with sonarqube and a research document. As this is an agile scrum project, I will be updating the documentation as I go along. Sprint 4 is just continuing to develop the app according to the issues from the backlog that will be decided at the start of each sprint. During this sprint I will also ask for a feedback on my UI. Sprint 5 will notably contain the report on how/why doesn’t my app deal with OWASP top 10 security risks and also the chat feature should be finished at this point.</w:t>
-      </w:r>
-      <w:r>
-        <w:rPr>
-          <w:sz w:val="24"/>
-          <w:szCs w:val="24"/>
-          <w:lang w:val="en-GB"/>
-        </w:rPr>
-        <w:t xml:space="preserve"> In sprint 6 the final release version should be ready, along with all the up to date documentation and it will all be submitted.</w:t>
-      </w:r>
-    </w:p>
-    <w:p>
-      <w:pPr>
-        <w:pStyle w:val="Heading1"/>
-      </w:pPr>
-      <w:bookmarkStart w:id="10" w:name="_Toc113613898"/>
-      <w:r>
-        <w:lastRenderedPageBreak/>
-        <w:t>Testing strategy and configuration management</w:t>
-      </w:r>
-      <w:bookmarkEnd w:id="10"/>
-    </w:p>
-    <w:p>
-      <w:pPr>
-        <w:pStyle w:val="Heading2"/>
-      </w:pPr>
-      <w:bookmarkStart w:id="11" w:name="_Toc113613899"/>
-      <w:r>
-        <w:t>Testing strategy</w:t>
-      </w:r>
-      <w:bookmarkEnd w:id="11"/>
-    </w:p>
-    <w:p>
-      <w:pPr>
-        <w:rPr>
-          <w:sz w:val="24"/>
-          <w:szCs w:val="24"/>
-          <w:lang w:val="en-GB"/>
-        </w:rPr>
-      </w:pPr>
-      <w:r>
-        <w:rPr>
-          <w:sz w:val="24"/>
-          <w:szCs w:val="24"/>
-          <w:lang w:val="en-GB"/>
-        </w:rPr>
-        <w:t>I will write unit tests for a part of the code and also include these in the CI/CD pipeline on gitlab</w:t>
-      </w:r>
-      <w:r>
-        <w:rPr>
-          <w:sz w:val="24"/>
-          <w:szCs w:val="24"/>
-          <w:lang w:val="en-GB"/>
-        </w:rPr>
-        <w:t xml:space="preserve"> so they are automatically ran every time something is pushed to git. I will manually configure a gitlab runner on my laptop for this purpose. Furthermore every time a new feature is implemented I will make sure to manually test the webapp before pushing it to gitlab and merging to the main branch.</w:t>
-      </w:r>
-    </w:p>
-    <w:p>
-      <w:pPr>
-        <w:pStyle w:val="Heading2"/>
-      </w:pPr>
       <w:bookmarkStart w:id="12" w:name="_Toc113613900"/>
       <w:r>
         <w:t>Configuration management</w:t>
@@ -2507,7 +3157,43 @@
           <w:szCs w:val="24"/>
           <w:lang w:val="en-GB"/>
         </w:rPr>
-        <w:t>The version control that will be used is gitlab with a main branch and a dev branch. Since it is a project done by a single person I believe that having main, dev and a separate branch for each feature is not needed and it will be simpler to just work on dev and once it is working and tested to merge it to main.</w:t>
+        <w:t xml:space="preserve">The version control that will be used is </w:t>
+      </w:r>
+      <w:proofErr w:type="spellStart"/>
+      <w:r>
+        <w:rPr>
+          <w:sz w:val="24"/>
+          <w:szCs w:val="24"/>
+          <w:lang w:val="en-GB"/>
+        </w:rPr>
+        <w:t>gitlab</w:t>
+      </w:r>
+      <w:proofErr w:type="spellEnd"/>
+      <w:r>
+        <w:rPr>
+          <w:sz w:val="24"/>
+          <w:szCs w:val="24"/>
+          <w:lang w:val="en-GB"/>
+        </w:rPr>
+        <w:t xml:space="preserve"> with a main branch and a dev branch. Since it is a project done by a single </w:t>
+      </w:r>
+      <w:proofErr w:type="gramStart"/>
+      <w:r>
+        <w:rPr>
+          <w:sz w:val="24"/>
+          <w:szCs w:val="24"/>
+          <w:lang w:val="en-GB"/>
+        </w:rPr>
+        <w:t>person</w:t>
+      </w:r>
+      <w:proofErr w:type="gramEnd"/>
+      <w:r>
+        <w:rPr>
+          <w:sz w:val="24"/>
+          <w:szCs w:val="24"/>
+          <w:lang w:val="en-GB"/>
+        </w:rPr>
+        <w:t xml:space="preserve"> I believe that having main, dev and a separate branch for each feature is not needed and it will be simpler to just work on dev and once it is working and tested to merge it to main.</w:t>
       </w:r>
     </w:p>
     <w:p>
@@ -2615,7 +3301,7 @@
                 <w:szCs w:val="24"/>
                 <w:lang w:val="en-GB"/>
               </w:rPr>
-              <w:t>Prevention activities</w:t>
+              <w:t>Impact</w:t>
             </w:r>
           </w:p>
         </w:tc>
@@ -2683,7 +3369,7 @@
                 <w:szCs w:val="24"/>
                 <w:lang w:val="en-GB"/>
               </w:rPr>
-              <w:t>I will try to keep up with the work and deliver continuously throughout the semester</w:t>
+              <w:t>Failure of the semester and the app will not be finished</w:t>
             </w:r>
           </w:p>
         </w:tc>
@@ -2751,7 +3437,7 @@
                 <w:szCs w:val="24"/>
                 <w:lang w:val="en-GB"/>
               </w:rPr>
-              <w:t>I will try to finish each sprint 2-3 days before the due date so I have some room to fix things</w:t>
+              <w:t>Potential failure of the semester and the app not being finished</w:t>
             </w:r>
           </w:p>
         </w:tc>
@@ -2778,6 +3464,237 @@
           </w:p>
         </w:tc>
       </w:tr>
+      <w:tr>
+        <w:tc>
+          <w:tcPr>
+            <w:tcW w:w="3005" w:type="dxa"/>
+          </w:tcPr>
+          <w:p>
+            <w:pPr>
+              <w:rPr>
+                <w:sz w:val="24"/>
+                <w:szCs w:val="24"/>
+                <w:lang w:val="en-GB"/>
+              </w:rPr>
+            </w:pPr>
+            <w:r>
+              <w:rPr>
+                <w:sz w:val="24"/>
+                <w:szCs w:val="24"/>
+                <w:lang w:val="en-GB"/>
+              </w:rPr>
+              <w:lastRenderedPageBreak/>
+              <w:t>Not being able to understand and apply all the necessary functions</w:t>
+            </w:r>
+          </w:p>
+        </w:tc>
+        <w:tc>
+          <w:tcPr>
+            <w:tcW w:w="3005" w:type="dxa"/>
+          </w:tcPr>
+          <w:p>
+            <w:pPr>
+              <w:rPr>
+                <w:sz w:val="24"/>
+                <w:szCs w:val="24"/>
+                <w:lang w:val="en-GB"/>
+              </w:rPr>
+            </w:pPr>
+            <w:r>
+              <w:rPr>
+                <w:sz w:val="24"/>
+                <w:szCs w:val="24"/>
+                <w:lang w:val="en-GB"/>
+              </w:rPr>
+              <w:t>Potential failure of the semester and the app not being finished</w:t>
+            </w:r>
+          </w:p>
+        </w:tc>
+        <w:tc>
+          <w:tcPr>
+            <w:tcW w:w="3006" w:type="dxa"/>
+          </w:tcPr>
+          <w:p>
+            <w:pPr>
+              <w:rPr>
+                <w:sz w:val="24"/>
+                <w:szCs w:val="24"/>
+                <w:lang w:val="en-GB"/>
+              </w:rPr>
+            </w:pPr>
+            <w:r>
+              <w:rPr>
+                <w:sz w:val="24"/>
+                <w:szCs w:val="24"/>
+                <w:lang w:val="en-GB"/>
+              </w:rPr>
+              <w:t>Make sure to attend the lessons provided and contact the teachers for help if needed</w:t>
+            </w:r>
+          </w:p>
+        </w:tc>
+      </w:tr>
+      <w:tr>
+        <w:tc>
+          <w:tcPr>
+            <w:tcW w:w="3005" w:type="dxa"/>
+          </w:tcPr>
+          <w:p>
+            <w:pPr>
+              <w:rPr>
+                <w:sz w:val="24"/>
+                <w:szCs w:val="24"/>
+                <w:lang w:val="en-GB"/>
+              </w:rPr>
+            </w:pPr>
+            <w:r>
+              <w:rPr>
+                <w:sz w:val="24"/>
+                <w:szCs w:val="24"/>
+                <w:lang w:val="en-GB"/>
+              </w:rPr>
+              <w:t>Suboptimal design choices</w:t>
+            </w:r>
+          </w:p>
+        </w:tc>
+        <w:tc>
+          <w:tcPr>
+            <w:tcW w:w="3005" w:type="dxa"/>
+          </w:tcPr>
+          <w:p>
+            <w:pPr>
+              <w:rPr>
+                <w:sz w:val="24"/>
+                <w:szCs w:val="24"/>
+                <w:lang w:val="en-GB"/>
+              </w:rPr>
+            </w:pPr>
+            <w:r>
+              <w:rPr>
+                <w:sz w:val="24"/>
+                <w:szCs w:val="24"/>
+                <w:lang w:val="en-GB"/>
+              </w:rPr>
+              <w:t>Could be anywhere from creating a minor inconvenience to failure of the semester</w:t>
+            </w:r>
+          </w:p>
+        </w:tc>
+        <w:tc>
+          <w:tcPr>
+            <w:tcW w:w="3006" w:type="dxa"/>
+          </w:tcPr>
+          <w:p>
+            <w:pPr>
+              <w:rPr>
+                <w:sz w:val="24"/>
+                <w:szCs w:val="24"/>
+                <w:lang w:val="en-GB"/>
+              </w:rPr>
+            </w:pPr>
+            <w:r>
+              <w:rPr>
+                <w:sz w:val="24"/>
+                <w:szCs w:val="24"/>
+                <w:lang w:val="en-GB"/>
+              </w:rPr>
+              <w:t xml:space="preserve">Educate myself about the </w:t>
+            </w:r>
+            <w:r>
+              <w:rPr>
+                <w:sz w:val="24"/>
+                <w:szCs w:val="24"/>
+                <w:lang w:val="en-GB"/>
+              </w:rPr>
+              <w:t xml:space="preserve">libraries and frameworks, ask for </w:t>
+            </w:r>
+            <w:proofErr w:type="gramStart"/>
+            <w:r>
+              <w:rPr>
+                <w:sz w:val="24"/>
+                <w:szCs w:val="24"/>
+                <w:lang w:val="en-GB"/>
+              </w:rPr>
+              <w:t>others</w:t>
+            </w:r>
+            <w:proofErr w:type="gramEnd"/>
+            <w:r>
+              <w:rPr>
+                <w:sz w:val="24"/>
+                <w:szCs w:val="24"/>
+                <w:lang w:val="en-GB"/>
+              </w:rPr>
+              <w:t xml:space="preserve"> opinions</w:t>
+            </w:r>
+          </w:p>
+        </w:tc>
+      </w:tr>
+      <w:tr>
+        <w:tc>
+          <w:tcPr>
+            <w:tcW w:w="3005" w:type="dxa"/>
+          </w:tcPr>
+          <w:p>
+            <w:pPr>
+              <w:rPr>
+                <w:sz w:val="24"/>
+                <w:szCs w:val="24"/>
+                <w:lang w:val="en-GB"/>
+              </w:rPr>
+            </w:pPr>
+            <w:r>
+              <w:rPr>
+                <w:sz w:val="24"/>
+                <w:szCs w:val="24"/>
+                <w:lang w:val="en-GB"/>
+              </w:rPr>
+              <w:t>Failure to communicate with teachers properly</w:t>
+            </w:r>
+          </w:p>
+        </w:tc>
+        <w:tc>
+          <w:tcPr>
+            <w:tcW w:w="3005" w:type="dxa"/>
+          </w:tcPr>
+          <w:p>
+            <w:pPr>
+              <w:rPr>
+                <w:sz w:val="24"/>
+                <w:szCs w:val="24"/>
+                <w:lang w:val="en-GB"/>
+              </w:rPr>
+            </w:pPr>
+            <w:r>
+              <w:rPr>
+                <w:sz w:val="24"/>
+                <w:szCs w:val="24"/>
+                <w:lang w:val="en-GB"/>
+              </w:rPr>
+              <w:t>Could affect the semester in many ways</w:t>
+            </w:r>
+          </w:p>
+        </w:tc>
+        <w:tc>
+          <w:tcPr>
+            <w:tcW w:w="3006" w:type="dxa"/>
+          </w:tcPr>
+          <w:p>
+            <w:pPr>
+              <w:rPr>
+                <w:sz w:val="24"/>
+                <w:szCs w:val="24"/>
+                <w:lang w:val="en-GB"/>
+              </w:rPr>
+            </w:pPr>
+            <w:r>
+              <w:rPr>
+                <w:sz w:val="24"/>
+                <w:szCs w:val="24"/>
+                <w:lang w:val="en-GB"/>
+              </w:rPr>
+              <w:t>Make sure to attend required lessons and schedule a weekly meeting</w:t>
+            </w:r>
+          </w:p>
+        </w:tc>
+      </w:tr>
     </w:tbl>
     <w:p>
       <w:pPr>
@@ -2818,20 +3735,65 @@
           <w:szCs w:val="24"/>
           <w:lang w:val="en-GB"/>
         </w:rPr>
-        <w:t xml:space="preserve"> The second constraint is that I suggested to use java/springboot/react/mySql for the webapp. While this is not a hard constraint and I could use some other framework if I argument my reasoning it is </w:t>
-      </w:r>
-      <w:r>
-        <w:rPr>
-          <w:sz w:val="24"/>
-          <w:szCs w:val="24"/>
-          <w:lang w:val="en-GB"/>
-        </w:rPr>
-        <w:lastRenderedPageBreak/>
-        <w:t>recommended by the course teachers and also it will be easier since all the course materials are for these languages.</w:t>
+        <w:t xml:space="preserve"> The second constraint is that I suggested to use java/</w:t>
+      </w:r>
+      <w:proofErr w:type="spellStart"/>
+      <w:r>
+        <w:rPr>
+          <w:sz w:val="24"/>
+          <w:szCs w:val="24"/>
+          <w:lang w:val="en-GB"/>
+        </w:rPr>
+        <w:t>springboot</w:t>
+      </w:r>
+      <w:proofErr w:type="spellEnd"/>
+      <w:r>
+        <w:rPr>
+          <w:sz w:val="24"/>
+          <w:szCs w:val="24"/>
+          <w:lang w:val="en-GB"/>
+        </w:rPr>
+        <w:t>/react/</w:t>
+      </w:r>
+      <w:proofErr w:type="spellStart"/>
+      <w:r>
+        <w:rPr>
+          <w:sz w:val="24"/>
+          <w:szCs w:val="24"/>
+          <w:lang w:val="en-GB"/>
+        </w:rPr>
+        <w:t>mySql</w:t>
+      </w:r>
+      <w:proofErr w:type="spellEnd"/>
+      <w:r>
+        <w:rPr>
+          <w:sz w:val="24"/>
+          <w:szCs w:val="24"/>
+          <w:lang w:val="en-GB"/>
+        </w:rPr>
+        <w:t xml:space="preserve"> for the webapp. While this is not a hard </w:t>
+      </w:r>
+      <w:proofErr w:type="gramStart"/>
+      <w:r>
+        <w:rPr>
+          <w:sz w:val="24"/>
+          <w:szCs w:val="24"/>
+          <w:lang w:val="en-GB"/>
+        </w:rPr>
+        <w:t>constraint</w:t>
+      </w:r>
+      <w:proofErr w:type="gramEnd"/>
+      <w:r>
+        <w:rPr>
+          <w:sz w:val="24"/>
+          <w:szCs w:val="24"/>
+          <w:lang w:val="en-GB"/>
+        </w:rPr>
+        <w:t xml:space="preserve"> and I could use some other framework if I argument my reasoning it is recommended by the course teachers and also it will be easier since all the course materials are for these languages.</w:t>
       </w:r>
     </w:p>
     <w:sectPr>
-      <w:footerReference w:type="default" r:id="rId10"/>
+      <w:footerReference w:type="default" r:id="rId9"/>
       <w:pgSz w:w="11906" w:h="16838"/>
       <w:pgMar w:top="1440" w:right="1440" w:bottom="1440" w:left="1440" w:header="708" w:footer="708" w:gutter="0"/>
       <w:cols w:space="708"/>
@@ -3130,11 +4092,100 @@
       </w:pPr>
     </w:lvl>
   </w:abstractNum>
+  <w:abstractNum w:abstractNumId="2" w15:restartNumberingAfterBreak="0">
+    <w:nsid w:val="771B1213"/>
+    <w:multiLevelType w:val="hybridMultilevel"/>
+    <w:tmpl w:val="1F4E6B26"/>
+    <w:lvl w:ilvl="0" w:tplc="08090011">
+      <w:start w:val="1"/>
+      <w:numFmt w:val="decimal"/>
+      <w:lvlText w:val="%1)"/>
+      <w:lvlJc w:val="left"/>
+      <w:pPr>
+        <w:ind w:left="720" w:hanging="360"/>
+      </w:pPr>
+    </w:lvl>
+    <w:lvl w:ilvl="1" w:tplc="08090019" w:tentative="1">
+      <w:start w:val="1"/>
+      <w:numFmt w:val="lowerLetter"/>
+      <w:lvlText w:val="%2."/>
+      <w:lvlJc w:val="left"/>
+      <w:pPr>
+        <w:ind w:left="1440" w:hanging="360"/>
+      </w:pPr>
+    </w:lvl>
+    <w:lvl w:ilvl="2" w:tplc="0809001B" w:tentative="1">
+      <w:start w:val="1"/>
+      <w:numFmt w:val="lowerRoman"/>
+      <w:lvlText w:val="%3."/>
+      <w:lvlJc w:val="right"/>
+      <w:pPr>
+        <w:ind w:left="2160" w:hanging="180"/>
+      </w:pPr>
+    </w:lvl>
+    <w:lvl w:ilvl="3" w:tplc="0809000F" w:tentative="1">
+      <w:start w:val="1"/>
+      <w:numFmt w:val="decimal"/>
+      <w:lvlText w:val="%4."/>
+      <w:lvlJc w:val="left"/>
+      <w:pPr>
+        <w:ind w:left="2880" w:hanging="360"/>
+      </w:pPr>
+    </w:lvl>
+    <w:lvl w:ilvl="4" w:tplc="08090019" w:tentative="1">
+      <w:start w:val="1"/>
+      <w:numFmt w:val="lowerLetter"/>
+      <w:lvlText w:val="%5."/>
+      <w:lvlJc w:val="left"/>
+      <w:pPr>
+        <w:ind w:left="3600" w:hanging="360"/>
+      </w:pPr>
+    </w:lvl>
+    <w:lvl w:ilvl="5" w:tplc="0809001B" w:tentative="1">
+      <w:start w:val="1"/>
+      <w:numFmt w:val="lowerRoman"/>
+      <w:lvlText w:val="%6."/>
+      <w:lvlJc w:val="right"/>
+      <w:pPr>
+        <w:ind w:left="4320" w:hanging="180"/>
+      </w:pPr>
+    </w:lvl>
+    <w:lvl w:ilvl="6" w:tplc="0809000F" w:tentative="1">
+      <w:start w:val="1"/>
+      <w:numFmt w:val="decimal"/>
+      <w:lvlText w:val="%7."/>
+      <w:lvlJc w:val="left"/>
+      <w:pPr>
+        <w:ind w:left="5040" w:hanging="360"/>
+      </w:pPr>
+    </w:lvl>
+    <w:lvl w:ilvl="7" w:tplc="08090019" w:tentative="1">
+      <w:start w:val="1"/>
+      <w:numFmt w:val="lowerLetter"/>
+      <w:lvlText w:val="%8."/>
+      <w:lvlJc w:val="left"/>
+      <w:pPr>
+        <w:ind w:left="5760" w:hanging="360"/>
+      </w:pPr>
+    </w:lvl>
+    <w:lvl w:ilvl="8" w:tplc="0809001B" w:tentative="1">
+      <w:start w:val="1"/>
+      <w:numFmt w:val="lowerRoman"/>
+      <w:lvlText w:val="%9."/>
+      <w:lvlJc w:val="right"/>
+      <w:pPr>
+        <w:ind w:left="6480" w:hanging="180"/>
+      </w:pPr>
+    </w:lvl>
+  </w:abstractNum>
   <w:num w:numId="1" w16cid:durableId="1676103812">
     <w:abstractNumId w:val="0"/>
   </w:num>
   <w:num w:numId="2" w16cid:durableId="45957924">
     <w:abstractNumId w:val="1"/>
+  </w:num>
+  <w:num w:numId="3" w16cid:durableId="311064213">
+    <w:abstractNumId w:val="2"/>
   </w:num>
 </w:numbering>
 </file>

</xml_diff>